<commit_message>
Updated dataset model diagram
</commit_message>
<xml_diff>
--- a/Guidance.docx
+++ b/Guidance.docx
@@ -1,6 +1,6 @@
 
 <file path=word/document.xml><?xml version="1.0" encoding="utf-8"?>
-<w:document xmlns:wpc="http://schemas.microsoft.com/office/word/2010/wordprocessingCanvas" xmlns:cx="http://schemas.microsoft.com/office/drawing/2014/chartex" xmlns:cx1="http://schemas.microsoft.com/office/drawing/2015/9/8/chartex" xmlns:cx2="http://schemas.microsoft.com/office/drawing/2015/10/21/chartex" xmlns:cx3="http://schemas.microsoft.com/office/drawing/2016/5/9/chartex" xmlns:cx4="http://schemas.microsoft.com/office/drawing/2016/5/10/chartex" xmlns:cx5="http://schemas.microsoft.com/office/drawing/2016/5/11/chartex" xmlns:cx6="http://schemas.microsoft.com/office/drawing/2016/5/12/chartex" xmlns:cx7="http://schemas.microsoft.com/office/drawing/2016/5/13/chartex" xmlns:cx8="http://schemas.microsoft.com/office/drawing/2016/5/14/chartex" xmlns:mc="http://schemas.openxmlformats.org/markup-compatibility/2006" xmlns:aink="http://schemas.microsoft.com/office/drawing/2016/ink" xmlns:am3d="http://schemas.microsoft.com/office/drawing/2017/model3d" xmlns:o="urn:schemas-microsoft-com:office:office" xmlns:r="http://schemas.openxmlformats.org/officeDocument/2006/relationships" xmlns:m="http://schemas.openxmlformats.org/officeDocument/2006/math" xmlns:v="urn:schemas-microsoft-com:vml" xmlns:wp14="http://schemas.microsoft.com/office/word/2010/wordprocessingDrawing" xmlns:wp="http://schemas.openxmlformats.org/drawingml/2006/wordprocessingDrawing" xmlns:w10="urn:schemas-microsoft-com:office:word" xmlns:w="http://schemas.openxmlformats.org/wordprocessingml/2006/main" xmlns:w14="http://schemas.microsoft.com/office/word/2010/wordml" xmlns:w15="http://schemas.microsoft.com/office/word/2012/wordml" xmlns:w16cid="http://schemas.microsoft.com/office/word/2016/wordml/cid" xmlns:w16se="http://schemas.microsoft.com/office/word/2015/wordml/symex" xmlns:wpg="http://schemas.microsoft.com/office/word/2010/wordprocessingGroup" xmlns:wpi="http://schemas.microsoft.com/office/word/2010/wordprocessingInk" xmlns:wne="http://schemas.microsoft.com/office/word/2006/wordml" xmlns:wps="http://schemas.microsoft.com/office/word/2010/wordprocessingShape" mc:Ignorable="w14 w15 w16se w16cid wp14">
+<w:document xmlns:wpc="http://schemas.microsoft.com/office/word/2010/wordprocessingCanvas" xmlns:cx="http://schemas.microsoft.com/office/drawing/2014/chartex" xmlns:cx1="http://schemas.microsoft.com/office/drawing/2015/9/8/chartex" xmlns:mc="http://schemas.openxmlformats.org/markup-compatibility/2006" xmlns:o="urn:schemas-microsoft-com:office:office" xmlns:r="http://schemas.openxmlformats.org/officeDocument/2006/relationships" xmlns:m="http://schemas.openxmlformats.org/officeDocument/2006/math" xmlns:v="urn:schemas-microsoft-com:vml" xmlns:wp14="http://schemas.microsoft.com/office/word/2010/wordprocessingDrawing" xmlns:wp="http://schemas.openxmlformats.org/drawingml/2006/wordprocessingDrawing" xmlns:w10="urn:schemas-microsoft-com:office:word" xmlns:w="http://schemas.openxmlformats.org/wordprocessingml/2006/main" xmlns:w14="http://schemas.microsoft.com/office/word/2010/wordml" xmlns:w15="http://schemas.microsoft.com/office/word/2012/wordml" xmlns:w16se="http://schemas.microsoft.com/office/word/2015/wordml/symex" xmlns:wpg="http://schemas.microsoft.com/office/word/2010/wordprocessingGroup" xmlns:wpi="http://schemas.microsoft.com/office/word/2010/wordprocessingInk" xmlns:wne="http://schemas.microsoft.com/office/word/2006/wordml" xmlns:wps="http://schemas.microsoft.com/office/word/2010/wordprocessingShape" mc:Ignorable="w14 w15 w16se wp14">
   <w:body>
     <w:p>
       <w:pPr>
@@ -94,13 +94,8 @@
         <w:pStyle w:val="Heading1"/>
       </w:pPr>
       <w:r>
-        <w:t xml:space="preserve">The dataset </w:t>
-      </w:r>
-      <w:proofErr w:type="gramStart"/>
-      <w:r>
-        <w:t>model</w:t>
-      </w:r>
-      <w:proofErr w:type="gramEnd"/>
+        <w:t>The dataset model</w:t>
+      </w:r>
     </w:p>
     <w:p>
       <w:r>
@@ -113,57 +108,30 @@
         <w:jc w:val="center"/>
       </w:pPr>
       <w:r>
-        <w:rPr>
-          <w:noProof/>
-        </w:rPr>
-        <w:drawing>
-          <wp:inline distT="0" distB="0" distL="0" distR="0" wp14:anchorId="45091BC5" wp14:editId="4E83C9B6">
-            <wp:extent cx="4293030" cy="2587241"/>
-            <wp:effectExtent l="0" t="0" r="0" b="3810"/>
-            <wp:docPr id="2" name="Picture 2"/>
-            <wp:cNvGraphicFramePr>
-              <a:graphicFrameLocks xmlns:a="http://schemas.openxmlformats.org/drawingml/2006/main" noChangeAspect="1"/>
-            </wp:cNvGraphicFramePr>
-            <a:graphic xmlns:a="http://schemas.openxmlformats.org/drawingml/2006/main">
-              <a:graphicData uri="http://schemas.openxmlformats.org/drawingml/2006/picture">
-                <pic:pic xmlns:pic="http://schemas.openxmlformats.org/drawingml/2006/picture">
-                  <pic:nvPicPr>
-                    <pic:cNvPr id="0" name="Picture 1"/>
-                    <pic:cNvPicPr>
-                      <a:picLocks noChangeAspect="1" noChangeArrowheads="1"/>
-                    </pic:cNvPicPr>
-                  </pic:nvPicPr>
-                  <pic:blipFill>
-                    <a:blip r:embed="rId6">
-                      <a:extLst>
-                        <a:ext uri="{28A0092B-C50C-407E-A947-70E740481C1C}">
-                          <a14:useLocalDpi xmlns:a14="http://schemas.microsoft.com/office/drawing/2010/main" val="0"/>
-                        </a:ext>
-                      </a:extLst>
-                    </a:blip>
-                    <a:srcRect/>
-                    <a:stretch>
-                      <a:fillRect/>
-                    </a:stretch>
-                  </pic:blipFill>
-                  <pic:spPr bwMode="auto">
-                    <a:xfrm>
-                      <a:off x="0" y="0"/>
-                      <a:ext cx="4377015" cy="2637856"/>
-                    </a:xfrm>
-                    <a:prstGeom prst="rect">
-                      <a:avLst/>
-                    </a:prstGeom>
-                    <a:noFill/>
-                    <a:ln>
-                      <a:noFill/>
-                    </a:ln>
-                  </pic:spPr>
-                </pic:pic>
-              </a:graphicData>
-            </a:graphic>
-          </wp:inline>
-        </w:drawing>
+        <w:pict w14:anchorId="5F4F55A9">
+          <v:shapetype id="_x0000_t75" coordsize="21600,21600" o:spt="75" o:preferrelative="t" path="m@4@5l@4@11@9@11@9@5xe" filled="f" stroked="f">
+            <v:stroke joinstyle="miter"/>
+            <v:formulas>
+              <v:f eqn="if lineDrawn pixelLineWidth 0"/>
+              <v:f eqn="sum @0 1 0"/>
+              <v:f eqn="sum 0 0 @1"/>
+              <v:f eqn="prod @2 1 2"/>
+              <v:f eqn="prod @3 21600 pixelWidth"/>
+              <v:f eqn="prod @3 21600 pixelHeight"/>
+              <v:f eqn="sum @0 0 1"/>
+              <v:f eqn="prod @6 1 2"/>
+              <v:f eqn="prod @7 21600 pixelWidth"/>
+              <v:f eqn="sum @8 21600 0"/>
+              <v:f eqn="prod @7 21600 pixelHeight"/>
+              <v:f eqn="sum @10 21600 0"/>
+            </v:formulas>
+            <v:path o:extrusionok="f" gradientshapeok="t" o:connecttype="rect"/>
+            <o:lock v:ext="edit" aspectratio="t"/>
+          </v:shapetype>
+          <v:shape id="_x0000_i1027" type="#_x0000_t75" style="width:450.75pt;height:334.5pt">
+            <v:imagedata r:id="rId6" o:title="dataset"/>
+          </v:shape>
+        </w:pict>
       </w:r>
     </w:p>
     <w:p>
@@ -228,14 +196,12 @@
       <w:r>
         <w:t xml:space="preserve">information about a </w:t>
       </w:r>
-      <w:proofErr w:type="gramStart"/>
       <w:r>
         <w:rPr>
           <w:i/>
         </w:rPr>
         <w:t>datasets</w:t>
       </w:r>
-      <w:proofErr w:type="gramEnd"/>
       <w:r>
         <w:t xml:space="preserve"> (see discussion about what a </w:t>
       </w:r>
@@ -255,15 +221,7 @@
         <w:t xml:space="preserve">) such as </w:t>
       </w:r>
       <w:r>
-        <w:t xml:space="preserve">what is it, who made it and when. Likely this information will be used within a catalogue of </w:t>
-      </w:r>
-      <w:proofErr w:type="gramStart"/>
-      <w:r>
-        <w:t>all of</w:t>
-      </w:r>
-      <w:proofErr w:type="gramEnd"/>
-      <w:r>
-        <w:t xml:space="preserve"> GSQ’s datasets and for exchange with other agencies.</w:t>
+        <w:t>what is it, who made it and when. Likely this information will be used within a catalogue of all of GSQ’s datasets and for exchange with other agencies.</w:t>
       </w:r>
     </w:p>
     <w:p>
@@ -271,6 +229,7 @@
         <w:pStyle w:val="Heading1"/>
       </w:pPr>
       <w:r>
+        <w:lastRenderedPageBreak/>
         <w:t>What are all the parts of this profile?</w:t>
       </w:r>
     </w:p>
@@ -281,25 +240,9 @@
     </w:p>
     <w:p>
       <w:pPr>
-        <w:rPr>
-          <w:rFonts w:asciiTheme="majorHAnsi" w:eastAsiaTheme="majorEastAsia" w:hAnsiTheme="majorHAnsi" w:cstheme="majorBidi"/>
-          <w:color w:val="2F5496" w:themeColor="accent1" w:themeShade="BF"/>
-          <w:sz w:val="32"/>
-          <w:szCs w:val="32"/>
-        </w:rPr>
-      </w:pPr>
-      <w:r>
-        <w:br w:type="page"/>
-      </w:r>
-    </w:p>
-    <w:p>
-      <w:pPr>
         <w:pStyle w:val="Heading1"/>
       </w:pPr>
-      <w:bookmarkStart w:id="0" w:name="_GoBack"/>
-      <w:bookmarkEnd w:id="0"/>
-      <w:r>
-        <w:lastRenderedPageBreak/>
+      <w:r>
         <w:t xml:space="preserve">What is a </w:t>
       </w:r>
       <w:r>
@@ -325,15 +268,7 @@
     </w:p>
     <w:p>
       <w:r>
-        <w:t xml:space="preserve">There can be no size, data category, file type or other definition of a dataset as one person’s file within a dataset is another’s whole dataset. Datasets are best declared as needed to manage </w:t>
-      </w:r>
-      <w:proofErr w:type="gramStart"/>
-      <w:r>
-        <w:t>all of</w:t>
-      </w:r>
-      <w:proofErr w:type="gramEnd"/>
-      <w:r>
-        <w:t xml:space="preserve"> GSQ’s data. </w:t>
+        <w:t xml:space="preserve">There can be no size, data category, file type or other definition of a dataset as one person’s file within a dataset is another’s whole dataset. Datasets are best declared as needed to manage all of GSQ’s data. </w:t>
       </w:r>
     </w:p>
     <w:p>
@@ -346,23 +281,7 @@
     </w:p>
     <w:p>
       <w:r>
-        <w:t xml:space="preserve">Initially GSQ should aim for total coverage of </w:t>
-      </w:r>
-      <w:proofErr w:type="gramStart"/>
-      <w:r>
-        <w:t>all of</w:t>
-      </w:r>
-      <w:proofErr w:type="gramEnd"/>
-      <w:r>
-        <w:t xml:space="preserve"> its data within datasets. This might mean a few, very large, datasets are created such as “all the old data on network drive X” </w:t>
-      </w:r>
-      <w:proofErr w:type="gramStart"/>
-      <w:r>
-        <w:t>in order to</w:t>
-      </w:r>
-      <w:proofErr w:type="gramEnd"/>
-      <w:r>
-        <w:t xml:space="preserve"> have it present in the dataset catalogue at all. Over time though, finer-grained datasets should be declared as GSQ gets a better hold on its data.</w:t>
+        <w:t>Initially GSQ should aim for total coverage of all of its data within datasets. This might mean a few, very large, datasets are created such as “all the old data on network drive X” in order to have it present in the dataset catalogue at all. Over time though, finer-grained datasets should be declared as GSQ gets a better hold on its data.</w:t>
       </w:r>
     </w:p>
     <w:p>
@@ -424,25 +343,12 @@
           <w:szCs w:val="32"/>
         </w:rPr>
       </w:pPr>
-      <w:r>
-        <w:rPr>
-          <w:b/>
-        </w:rPr>
-        <w:t>TO BE CONTINUED…</w:t>
-      </w:r>
-      <w:r>
-        <w:rPr>
-          <w:b/>
-        </w:rPr>
-        <w:br w:type="page"/>
-      </w:r>
     </w:p>
     <w:p>
       <w:pPr>
         <w:pStyle w:val="Heading1"/>
       </w:pPr>
       <w:r>
-        <w:lastRenderedPageBreak/>
         <w:t>References</w:t>
       </w:r>
     </w:p>
@@ -468,33 +374,14 @@
       <w:r>
         <w:t xml:space="preserve">. A profile of the DCAT (rev) dataset metadata vocabulary. </w:t>
       </w:r>
-      <w:hyperlink r:id="rId7" w:history="1">
-        <w:r>
-          <w:rPr>
-            <w:rStyle w:val="Hyperlink"/>
-          </w:rPr>
-          <w:t>https://github.com/CSIRO-enviro-informatics/gsq-dataset-profile</w:t>
-        </w:r>
-      </w:hyperlink>
-      <w:r>
-        <w:t xml:space="preserve"> </w:t>
-      </w:r>
-    </w:p>
-    <w:p>
-      <w:pPr>
-        <w:ind w:left="720" w:hanging="720"/>
-      </w:pPr>
-    </w:p>
-    <w:p>
-      <w:pPr>
-        <w:ind w:left="720" w:hanging="720"/>
-      </w:pPr>
-      <w:r>
-        <w:t>[2]</w:t>
-      </w:r>
-      <w:r>
-        <w:tab/>
-      </w:r>
+      <w:r>
+        <w:rPr>
+          <w:rStyle w:val="Hyperlink"/>
+        </w:rPr>
+        <w:t>https://github.com/geological-survey-of-queensland/gsq-dataset-profile</w:t>
+      </w:r>
+      <w:bookmarkStart w:id="0" w:name="_GoBack"/>
+      <w:bookmarkEnd w:id="0"/>
     </w:p>
     <w:sectPr>
       <w:pgSz w:w="11906" w:h="16838"/>
@@ -507,7 +394,7 @@
 </file>
 
 <file path=word/styles.xml><?xml version="1.0" encoding="utf-8"?>
-<w:styles xmlns:mc="http://schemas.openxmlformats.org/markup-compatibility/2006" xmlns:r="http://schemas.openxmlformats.org/officeDocument/2006/relationships" xmlns:w="http://schemas.openxmlformats.org/wordprocessingml/2006/main" xmlns:w14="http://schemas.microsoft.com/office/word/2010/wordml" xmlns:w15="http://schemas.microsoft.com/office/word/2012/wordml" xmlns:w16cid="http://schemas.microsoft.com/office/word/2016/wordml/cid" xmlns:w16se="http://schemas.microsoft.com/office/word/2015/wordml/symex" mc:Ignorable="w14 w15 w16se w16cid">
+<w:styles xmlns:mc="http://schemas.openxmlformats.org/markup-compatibility/2006" xmlns:r="http://schemas.openxmlformats.org/officeDocument/2006/relationships" xmlns:w="http://schemas.openxmlformats.org/wordprocessingml/2006/main" xmlns:w14="http://schemas.microsoft.com/office/word/2010/wordml" xmlns:w15="http://schemas.microsoft.com/office/word/2012/wordml" xmlns:w16se="http://schemas.microsoft.com/office/word/2015/wordml/symex" mc:Ignorable="w14 w15 w16se">
   <w:docDefaults>
     <w:rPrDefault>
       <w:rPr>
@@ -523,7 +410,7 @@
       </w:pPr>
     </w:pPrDefault>
   </w:docDefaults>
-  <w:latentStyles w:defLockedState="0" w:defUIPriority="99" w:defSemiHidden="0" w:defUnhideWhenUsed="0" w:defQFormat="0" w:count="375">
+  <w:latentStyles w:defLockedState="0" w:defUIPriority="99" w:defSemiHidden="0" w:defUnhideWhenUsed="0" w:defQFormat="0" w:count="371">
     <w:lsdException w:name="Normal" w:uiPriority="0" w:qFormat="1"/>
     <w:lsdException w:name="heading 1" w:uiPriority="9" w:qFormat="1"/>
     <w:lsdException w:name="heading 2" w:semiHidden="1" w:uiPriority="9" w:unhideWhenUsed="1" w:qFormat="1"/>
@@ -895,10 +782,6 @@
     <w:lsdException w:name="List Table 5 Dark Accent 6" w:uiPriority="50"/>
     <w:lsdException w:name="List Table 6 Colorful Accent 6" w:uiPriority="51"/>
     <w:lsdException w:name="List Table 7 Colorful Accent 6" w:uiPriority="52"/>
-    <w:lsdException w:name="Mention" w:semiHidden="1" w:unhideWhenUsed="1"/>
-    <w:lsdException w:name="Smart Hyperlink" w:semiHidden="1" w:unhideWhenUsed="1"/>
-    <w:lsdException w:name="Hashtag" w:semiHidden="1" w:unhideWhenUsed="1"/>
-    <w:lsdException w:name="Unresolved Mention" w:semiHidden="1" w:unhideWhenUsed="1"/>
   </w:latentStyles>
   <w:style w:type="paragraph" w:default="1" w:styleId="Normal">
     <w:name w:val="Normal"/>
@@ -928,6 +811,7 @@
   <w:style w:type="character" w:default="1" w:styleId="DefaultParagraphFont">
     <w:name w:val="Default Paragraph Font"/>
     <w:uiPriority w:val="1"/>
+    <w:semiHidden/>
     <w:unhideWhenUsed/>
   </w:style>
   <w:style w:type="table" w:default="1" w:styleId="TableNormal">
@@ -1027,7 +911,7 @@
       <w:u w:val="single"/>
     </w:rPr>
   </w:style>
-  <w:style w:type="character" w:styleId="UnresolvedMention">
+  <w:style w:type="character" w:customStyle="1" w:styleId="UnresolvedMention">
     <w:name w:val="Unresolved Mention"/>
     <w:basedOn w:val="DefaultParagraphFont"/>
     <w:uiPriority w:val="99"/>

</xml_diff>